<commit_message>
Multitrigger na bignumberssettings na cele tisicovky
</commit_message>
<xml_diff>
--- a/Linq Training.docx
+++ b/Linq Training.docx
@@ -138,8 +138,6 @@
           </wp:inline>
         </w:drawing>
       </w:r>
-      <w:bookmarkStart w:id="0" w:name="_GoBack"/>
-      <w:bookmarkEnd w:id="0"/>
     </w:p>
     <w:p/>
     <w:p>
@@ -152,7 +150,6 @@
         <w:rPr>
           <w:noProof/>
         </w:rPr>
-        <w:lastRenderedPageBreak/>
         <w:drawing>
           <wp:inline distT="0" distB="0" distL="0" distR="0" wp14:anchorId="311C5919" wp14:editId="2792D50C">
             <wp:extent cx="6896100" cy="4705350"/>
@@ -16362,19 +16359,23 @@
         <w15:collapsed/>
       </w:pPr>
       <w:r>
-        <w:t>Join on new{} aneb join pres vice klicu</w:t>
-      </w:r>
-    </w:p>
-    <w:p/>
-    <w:p>
-      <w:r>
-        <w:t>MotiveVersionDao.UpdatePrimaryIds</w:t>
-      </w:r>
-      <w:r>
-        <w:t>:</w:t>
-      </w:r>
-      <w:r>
-        <w:tab/>
+        <w:t>Join extension</w:t>
+      </w:r>
+      <w:r>
+        <w:t xml:space="preserve"> – kolekce.Join(kolekce.where(x =&gt; x.neco == neco),  ….. =&gt; neco jineho)</w:t>
+      </w:r>
+    </w:p>
+    <w:p>
+      <w:pPr>
+        <w:rPr>
+          <w:b/>
+        </w:rPr>
+      </w:pPr>
+      <w:r>
+        <w:rPr>
+          <w:b/>
+        </w:rPr>
+        <w:t>Tohle je spojeni dvou kolekci v kodu:  Je to necitelne, ale da se to predelat na dva fromy:</w:t>
       </w:r>
     </w:p>
     <w:p>
@@ -16383,10 +16384,10 @@
           <w:noProof/>
         </w:rPr>
         <w:drawing>
-          <wp:inline distT="0" distB="0" distL="0" distR="0" wp14:anchorId="492460C8" wp14:editId="13A1B100">
-            <wp:extent cx="10572750" cy="971550"/>
-            <wp:effectExtent l="0" t="0" r="0" b="0"/>
-            <wp:docPr id="7" name="Obrázek 7"/>
+          <wp:inline distT="0" distB="0" distL="0" distR="0" wp14:anchorId="2108915D" wp14:editId="60BD7054">
+            <wp:extent cx="12153900" cy="809625"/>
+            <wp:effectExtent l="0" t="0" r="0" b="9525"/>
+            <wp:docPr id="19" name="Obrázek 19"/>
             <wp:cNvGraphicFramePr>
               <a:graphicFrameLocks xmlns:a="http://schemas.openxmlformats.org/drawingml/2006/main" noChangeAspect="1"/>
             </wp:cNvGraphicFramePr>
@@ -16406,7 +16407,7 @@
                   <pic:spPr>
                     <a:xfrm>
                       <a:off x="0" y="0"/>
-                      <a:ext cx="10572750" cy="971550"/>
+                      <a:ext cx="12153900" cy="809625"/>
                     </a:xfrm>
                     <a:prstGeom prst="rect">
                       <a:avLst/>
@@ -16419,22 +16420,27 @@
         </w:drawing>
       </w:r>
     </w:p>
-    <w:p/>
-    <w:p>
-      <w:r>
-        <w:t>Cela query:</w:t>
-      </w:r>
+    <w:p>
+      <w:r>
+        <w:rPr>
+          <w:b/>
+        </w:rPr>
+        <w:t>Vysvetleni:</w:t>
+      </w:r>
+      <w:bookmarkStart w:id="0" w:name="_GoBack"/>
+      <w:bookmarkEnd w:id="0"/>
     </w:p>
     <w:p>
       <w:r>
         <w:rPr>
           <w:noProof/>
         </w:rPr>
+        <w:lastRenderedPageBreak/>
         <w:drawing>
-          <wp:inline distT="0" distB="0" distL="0" distR="0" wp14:anchorId="29F9703E" wp14:editId="6153B318">
-            <wp:extent cx="10963275" cy="5391150"/>
+          <wp:inline distT="0" distB="0" distL="0" distR="0" wp14:anchorId="2995F203" wp14:editId="7872131C">
+            <wp:extent cx="9744075" cy="4857750"/>
             <wp:effectExtent l="0" t="0" r="9525" b="0"/>
-            <wp:docPr id="8" name="Obrázek 8"/>
+            <wp:docPr id="18" name="Obrázek 18"/>
             <wp:cNvGraphicFramePr>
               <a:graphicFrameLocks xmlns:a="http://schemas.openxmlformats.org/drawingml/2006/main" noChangeAspect="1"/>
             </wp:cNvGraphicFramePr>
@@ -16454,6 +16460,119 @@
                   <pic:spPr>
                     <a:xfrm>
                       <a:off x="0" y="0"/>
+                      <a:ext cx="9744075" cy="4857750"/>
+                    </a:xfrm>
+                    <a:prstGeom prst="rect">
+                      <a:avLst/>
+                    </a:prstGeom>
+                  </pic:spPr>
+                </pic:pic>
+              </a:graphicData>
+            </a:graphic>
+          </wp:inline>
+        </w:drawing>
+      </w:r>
+    </w:p>
+    <w:p>
+      <w:pPr>
+        <w:pStyle w:val="Nadpis1"/>
+        <w:spacing w:line="240" w:lineRule="auto"/>
+        <w:contextualSpacing/>
+        <w15:collapsed/>
+      </w:pPr>
+      <w:r>
+        <w:t>Join on new{} aneb join pres vice klicu</w:t>
+      </w:r>
+    </w:p>
+    <w:p/>
+    <w:p>
+      <w:r>
+        <w:t>MotiveVersionDao.UpdatePrimaryIds</w:t>
+      </w:r>
+      <w:r>
+        <w:t>:</w:t>
+      </w:r>
+      <w:r>
+        <w:tab/>
+      </w:r>
+    </w:p>
+    <w:p>
+      <w:r>
+        <w:rPr>
+          <w:noProof/>
+        </w:rPr>
+        <w:drawing>
+          <wp:inline distT="0" distB="0" distL="0" distR="0" wp14:anchorId="492460C8" wp14:editId="13A1B100">
+            <wp:extent cx="10572750" cy="971550"/>
+            <wp:effectExtent l="0" t="0" r="0" b="0"/>
+            <wp:docPr id="7" name="Obrázek 7"/>
+            <wp:cNvGraphicFramePr>
+              <a:graphicFrameLocks xmlns:a="http://schemas.openxmlformats.org/drawingml/2006/main" noChangeAspect="1"/>
+            </wp:cNvGraphicFramePr>
+            <a:graphic xmlns:a="http://schemas.openxmlformats.org/drawingml/2006/main">
+              <a:graphicData uri="http://schemas.openxmlformats.org/drawingml/2006/picture">
+                <pic:pic xmlns:pic="http://schemas.openxmlformats.org/drawingml/2006/picture">
+                  <pic:nvPicPr>
+                    <pic:cNvPr id="1" name=""/>
+                    <pic:cNvPicPr/>
+                  </pic:nvPicPr>
+                  <pic:blipFill>
+                    <a:blip r:embed="rId26"/>
+                    <a:stretch>
+                      <a:fillRect/>
+                    </a:stretch>
+                  </pic:blipFill>
+                  <pic:spPr>
+                    <a:xfrm>
+                      <a:off x="0" y="0"/>
+                      <a:ext cx="10572750" cy="971550"/>
+                    </a:xfrm>
+                    <a:prstGeom prst="rect">
+                      <a:avLst/>
+                    </a:prstGeom>
+                  </pic:spPr>
+                </pic:pic>
+              </a:graphicData>
+            </a:graphic>
+          </wp:inline>
+        </w:drawing>
+      </w:r>
+    </w:p>
+    <w:p/>
+    <w:p>
+      <w:r>
+        <w:t>Cela query:</w:t>
+      </w:r>
+    </w:p>
+    <w:p>
+      <w:r>
+        <w:rPr>
+          <w:noProof/>
+        </w:rPr>
+        <w:drawing>
+          <wp:inline distT="0" distB="0" distL="0" distR="0" wp14:anchorId="29F9703E" wp14:editId="6153B318">
+            <wp:extent cx="10963275" cy="5391150"/>
+            <wp:effectExtent l="0" t="0" r="9525" b="0"/>
+            <wp:docPr id="8" name="Obrázek 8"/>
+            <wp:cNvGraphicFramePr>
+              <a:graphicFrameLocks xmlns:a="http://schemas.openxmlformats.org/drawingml/2006/main" noChangeAspect="1"/>
+            </wp:cNvGraphicFramePr>
+            <a:graphic xmlns:a="http://schemas.openxmlformats.org/drawingml/2006/main">
+              <a:graphicData uri="http://schemas.openxmlformats.org/drawingml/2006/picture">
+                <pic:pic xmlns:pic="http://schemas.openxmlformats.org/drawingml/2006/picture">
+                  <pic:nvPicPr>
+                    <pic:cNvPr id="1" name=""/>
+                    <pic:cNvPicPr/>
+                  </pic:nvPicPr>
+                  <pic:blipFill>
+                    <a:blip r:embed="rId27"/>
+                    <a:stretch>
+                      <a:fillRect/>
+                    </a:stretch>
+                  </pic:blipFill>
+                  <pic:spPr>
+                    <a:xfrm>
+                      <a:off x="0" y="0"/>
                       <a:ext cx="10963275" cy="5391150"/>
                     </a:xfrm>
                     <a:prstGeom prst="rect">
@@ -24542,7 +24661,7 @@
       </w:r>
     </w:p>
     <w:p>
-      <w:hyperlink r:id="rId26" w:history="1">
+      <w:hyperlink r:id="rId28" w:history="1">
         <w:r>
           <w:rPr>
             <w:rStyle w:val="Hypertextovodkaz"/>

</xml_diff>